<commit_message>
Very small changes, still not much here
</commit_message>
<xml_diff>
--- a/docs/Literature Review.docx
+++ b/docs/Literature Review.docx
@@ -64,7 +64,7 @@
         <w:rPr>
           <w:lang w:val="en-AU"/>
         </w:rPr>
-        <w:t>, most of which I will be using, namely:</w:t>
+        <w:t xml:space="preserve"> instantly available to you when you sign up for it. These include:</w:t>
       </w:r>
     </w:p>
     <w:p>
@@ -613,10 +613,8 @@
         <w:shd w:val="clear" w:color="auto" w:fill="FFFFFF"/>
         <w:spacing w:before="0" w:beforeAutospacing="0" w:after="0" w:afterAutospacing="0" w:line="360" w:lineRule="atLeast"/>
         <w:rPr>
-          <w:rFonts w:ascii="Arial" w:hAnsi="Arial" w:cs="Arial"/>
-          <w:color w:val="444444"/>
-          <w:sz w:val="23"/>
-          <w:szCs w:val="23"/>
+          <w:b/>
+          <w:lang w:val="en-AU"/>
         </w:rPr>
       </w:pPr>
       <w:r>
@@ -670,19 +668,14 @@
     </w:p>
     <w:p>
       <w:pPr>
+        <w:pStyle w:val="NormalWeb"/>
+        <w:shd w:val="clear" w:color="auto" w:fill="FFFFFF"/>
+        <w:spacing w:before="0" w:beforeAutospacing="0" w:after="0" w:afterAutospacing="0" w:line="360" w:lineRule="atLeast"/>
         <w:rPr>
           <w:b/>
           <w:lang w:val="en-AU"/>
         </w:rPr>
       </w:pPr>
-      <w:r>
-        <w:rPr>
-          <w:b/>
-          <w:highlight w:val="yellow"/>
-          <w:lang w:val="en-AU"/>
-        </w:rPr>
-        <w:t>(Trim to just my features)</w:t>
-      </w:r>
     </w:p>
     <w:sectPr>
       <w:pgSz w:w="11906" w:h="16838"/>
@@ -1098,6 +1091,7 @@
   <w:style w:type="paragraph" w:default="1" w:styleId="Normal">
     <w:name w:val="Normal"/>
     <w:qFormat/>
+    <w:rsid w:val="00CA6CE5"/>
   </w:style>
   <w:style w:type="character" w:default="1" w:styleId="DefaultParagraphFont">
     <w:name w:val="Default Paragraph Font"/>
@@ -1209,7 +1203,6 @@
     <w:name w:val="Normal (Web)"/>
     <w:basedOn w:val="Normal"/>
     <w:uiPriority w:val="99"/>
-    <w:semiHidden/>
     <w:unhideWhenUsed/>
     <w:rsid w:val="007464A5"/>
     <w:pPr>

</xml_diff>